<commit_message>
still WIP writeup with intro
</commit_message>
<xml_diff>
--- a/writeup.docx
+++ b/writeup.docx
@@ -9,6 +9,8 @@
           <w:lang w:eastAsia="tr-TR"/>
         </w:rPr>
       </w:pPr>
+      <w:bookmarkStart w:id="0" w:name="_GoBack"/>
+      <w:bookmarkEnd w:id="0"/>
       <w:r>
         <w:rPr>
           <w:lang w:eastAsia="tr-TR"/>
@@ -33,17 +35,9 @@
         <w:rPr>
           <w:lang w:eastAsia="tr-TR"/>
         </w:rPr>
-        <w:t xml:space="preserve"> Commit Messages using Sentiment   </w:t>
-      </w:r>
-      <w:bookmarkStart w:id="0" w:name="_GoBack"/>
-      <w:r>
-        <w:rPr>
-          <w:lang w:eastAsia="tr-TR"/>
-        </w:rPr>
-        <w:t>Analysis Techniques</w:t>
-      </w:r>
-    </w:p>
-    <w:bookmarkEnd w:id="0"/>
+        <w:t xml:space="preserve"> Commit Messages using Sentiment   Analysis Techniques</w:t>
+      </w:r>
+    </w:p>
     <w:p>
       <w:pPr>
         <w:pStyle w:val="EACLTextIndent"/>
@@ -453,7 +447,21 @@
         <w:rPr>
           <w:lang w:eastAsia="tr-TR"/>
         </w:rPr>
-        <w:t xml:space="preserve"> of a single repository</w:t>
+        <w:t xml:space="preserve"> of a single </w:t>
+      </w:r>
+      <w:proofErr w:type="spellStart"/>
+      <w:r>
+        <w:rPr>
+          <w:lang w:eastAsia="tr-TR"/>
+        </w:rPr>
+        <w:t>GitHub</w:t>
+      </w:r>
+      <w:proofErr w:type="spellEnd"/>
+      <w:r>
+        <w:rPr>
+          <w:lang w:eastAsia="tr-TR"/>
+        </w:rPr>
+        <w:t xml:space="preserve"> project repository</w:t>
       </w:r>
       <w:r>
         <w:rPr>
@@ -465,19 +473,7 @@
         <w:rPr>
           <w:lang w:eastAsia="tr-TR"/>
         </w:rPr>
-        <w:t>classified as e</w:t>
-      </w:r>
-      <w:r>
-        <w:rPr>
-          <w:lang w:eastAsia="tr-TR"/>
-        </w:rPr>
-        <w:t>i</w:t>
-      </w:r>
-      <w:r>
-        <w:rPr>
-          <w:lang w:eastAsia="tr-TR"/>
-        </w:rPr>
-        <w:t>ther “funny” or “serious” with re</w:t>
+        <w:t>classified as either “funny” or “serious” with re</w:t>
       </w:r>
       <w:r>
         <w:rPr>
@@ -485,61 +481,327 @@
         </w:rPr>
         <w:t>spect to which term</w:t>
       </w:r>
-      <w:r>
-        <w:rPr>
-          <w:lang w:eastAsia="tr-TR"/>
-        </w:rPr>
-        <w:t xml:space="preserve"> </w:t>
+    </w:p>
+    <w:p>
+      <w:pPr>
+        <w:pStyle w:val="EACLSection"/>
+      </w:pPr>
+      <w:r>
+        <w:t>Introduction</w:t>
+      </w:r>
+    </w:p>
+    <w:p>
+      <w:pPr>
+        <w:pStyle w:val="EACLText"/>
+        <w:rPr>
+          <w:lang w:eastAsia="tr-TR"/>
+        </w:rPr>
+      </w:pPr>
+      <w:proofErr w:type="spellStart"/>
+      <w:r>
+        <w:rPr>
+          <w:lang w:eastAsia="tr-TR"/>
+        </w:rPr>
+        <w:t>GitHub</w:t>
+      </w:r>
+      <w:proofErr w:type="spellEnd"/>
+      <w:r>
+        <w:rPr>
+          <w:lang w:eastAsia="tr-TR"/>
+        </w:rPr>
+        <w:t xml:space="preserve"> is an online service used mostly by co</w:t>
+      </w:r>
+      <w:r>
+        <w:rPr>
+          <w:lang w:eastAsia="tr-TR"/>
+        </w:rPr>
+        <w:t>m</w:t>
+      </w:r>
+      <w:r>
+        <w:rPr>
+          <w:lang w:eastAsia="tr-TR"/>
+        </w:rPr>
+        <w:t>puter programmers where users create online repositories to store project files (mostly text documents and compu</w:t>
+      </w:r>
+      <w:r>
+        <w:rPr>
+          <w:lang w:eastAsia="tr-TR"/>
+        </w:rPr>
+        <w:t>t</w:t>
+      </w:r>
+      <w:r>
+        <w:rPr>
+          <w:lang w:eastAsia="tr-TR"/>
+        </w:rPr>
+        <w:t xml:space="preserve">er programs). The action of uploading a new file or making changes to an existing file is called making a </w:t>
+      </w:r>
+      <w:r>
+        <w:rPr>
+          <w:i/>
+          <w:iCs/>
+          <w:lang w:eastAsia="tr-TR"/>
+        </w:rPr>
+        <w:t>commit,</w:t>
+      </w:r>
+      <w:r>
+        <w:rPr>
+          <w:lang w:eastAsia="tr-TR"/>
+        </w:rPr>
+        <w:t xml:space="preserve"> and each commit is required to be accompanied by a short </w:t>
+      </w:r>
+      <w:r>
+        <w:rPr>
+          <w:i/>
+          <w:iCs/>
+          <w:lang w:eastAsia="tr-TR"/>
+        </w:rPr>
+        <w:t>commit message</w:t>
+      </w:r>
+      <w:r>
+        <w:rPr>
+          <w:lang w:eastAsia="tr-TR"/>
+        </w:rPr>
+        <w:t>. The commit message is usually between 50 and 120 characters in length and ty</w:t>
+      </w:r>
+      <w:r>
+        <w:rPr>
+          <w:lang w:eastAsia="tr-TR"/>
+        </w:rPr>
+        <w:t>p</w:t>
+      </w:r>
+      <w:r>
+        <w:rPr>
+          <w:lang w:eastAsia="tr-TR"/>
+        </w:rPr>
+        <w:t>ically explains the changes made. However, b</w:t>
+      </w:r>
+      <w:r>
+        <w:rPr>
+          <w:lang w:eastAsia="tr-TR"/>
+        </w:rPr>
+        <w:t>e</w:t>
+      </w:r>
+      <w:r>
+        <w:rPr>
+          <w:lang w:eastAsia="tr-TR"/>
+        </w:rPr>
+        <w:t>cause there are no enforced restrictions on what can be entered as a commit message, the content can act as an indicator of the personality and mentality of the pr</w:t>
+      </w:r>
+      <w:r>
+        <w:rPr>
+          <w:lang w:eastAsia="tr-TR"/>
+        </w:rPr>
+        <w:t>o</w:t>
+      </w:r>
+      <w:r>
+        <w:rPr>
+          <w:lang w:eastAsia="tr-TR"/>
+        </w:rPr>
+        <w:t>grammer behind it.</w:t>
+      </w:r>
+    </w:p>
+    <w:p>
+      <w:pPr>
+        <w:pStyle w:val="EACLText"/>
+        <w:rPr>
+          <w:lang w:eastAsia="tr-TR"/>
+        </w:rPr>
+      </w:pPr>
+    </w:p>
+    <w:p>
+      <w:pPr>
+        <w:pStyle w:val="EACLText"/>
+        <w:rPr>
+          <w:lang w:eastAsia="tr-TR"/>
+        </w:rPr>
+      </w:pPr>
+      <w:r>
+        <w:rPr>
+          <w:lang w:eastAsia="tr-TR"/>
+        </w:rPr>
+        <w:t>We propose a method of classifying commit messages as “serious” (i.e. explaining changes made) or “funny” (i.e. anything else) whereby we repurpose traditional sentiment analysis tec</w:t>
+      </w:r>
+      <w:r>
+        <w:rPr>
+          <w:lang w:eastAsia="tr-TR"/>
+        </w:rPr>
+        <w:t>h</w:t>
+      </w:r>
+      <w:r>
+        <w:rPr>
+          <w:lang w:eastAsia="tr-TR"/>
+        </w:rPr>
+        <w:t xml:space="preserve">niques to train a classifier to detect instances of “funny” words and phrases, and then augment the classifier with the ability to identify typos and language specific to the </w:t>
+      </w:r>
+      <w:proofErr w:type="spellStart"/>
+      <w:r>
+        <w:rPr>
+          <w:lang w:eastAsia="tr-TR"/>
+        </w:rPr>
+        <w:t>GitHub</w:t>
+      </w:r>
+      <w:proofErr w:type="spellEnd"/>
+      <w:r>
+        <w:rPr>
+          <w:lang w:eastAsia="tr-TR"/>
+        </w:rPr>
+        <w:t xml:space="preserve"> project. </w:t>
+      </w:r>
+    </w:p>
+    <w:p>
+      <w:pPr>
+        <w:pStyle w:val="EACLText"/>
+        <w:rPr>
+          <w:lang w:eastAsia="tr-TR"/>
+        </w:rPr>
+      </w:pPr>
+    </w:p>
+    <w:p>
+      <w:pPr>
+        <w:pStyle w:val="EACLText"/>
+        <w:rPr>
+          <w:lang w:eastAsia="tr-TR"/>
+        </w:rPr>
+      </w:pPr>
+      <w:r>
+        <w:rPr>
+          <w:lang w:eastAsia="tr-TR"/>
+        </w:rPr>
+        <w:t>While this application of humor detection is u</w:t>
+      </w:r>
+      <w:r>
+        <w:rPr>
+          <w:lang w:eastAsia="tr-TR"/>
+        </w:rPr>
+        <w:t>n</w:t>
+      </w:r>
+      <w:r>
+        <w:rPr>
+          <w:lang w:eastAsia="tr-TR"/>
+        </w:rPr>
+        <w:t xml:space="preserve">likely to be of great impact practically, it does provide a way for programmers to filter down their (and their collaborators’) commits to find particularly stressful or productive periods in the development of their projects. Furthermore, this </w:t>
+      </w:r>
+      <w:r>
+        <w:rPr>
+          <w:lang w:eastAsia="tr-TR"/>
+        </w:rPr>
+        <w:lastRenderedPageBreak/>
+        <w:t>application could be used to help determine if one has the correct “personality fit” to join a new team. However, one would be advised not to take the results of this application too seriously.</w:t>
+      </w:r>
+    </w:p>
+    <w:p>
+      <w:pPr>
+        <w:pStyle w:val="EACLText"/>
+        <w:rPr>
+          <w:lang w:eastAsia="tr-TR"/>
+        </w:rPr>
+      </w:pPr>
+      <w:r>
+        <w:rPr>
+          <w:lang w:eastAsia="tr-TR"/>
+        </w:rPr>
+        <w:br/>
+        <w:t xml:space="preserve">There has been an amount of research in the area of humor detection. </w:t>
+      </w:r>
+    </w:p>
+    <w:p>
+      <w:pPr>
+        <w:pStyle w:val="EACLSubsection"/>
+        <w:rPr>
+          <w:lang w:eastAsia="tr-TR"/>
+        </w:rPr>
+      </w:pPr>
+      <w:r>
+        <w:rPr>
+          <w:lang w:eastAsia="tr-TR"/>
+        </w:rPr>
+        <w:t>Defining Humor</w:t>
+      </w:r>
+    </w:p>
+    <w:p>
+      <w:pPr>
+        <w:pStyle w:val="EACLText"/>
+        <w:rPr>
+          <w:lang w:eastAsia="tr-TR"/>
+        </w:rPr>
+      </w:pPr>
+      <w:r>
+        <w:rPr>
+          <w:lang w:eastAsia="tr-TR"/>
+        </w:rPr>
+        <w:t>[</w:t>
       </w:r>
       <w:proofErr w:type="gramStart"/>
       <w:r>
         <w:rPr>
           <w:lang w:eastAsia="tr-TR"/>
         </w:rPr>
-        <w:t>This</w:t>
+        <w:t>subsection</w:t>
       </w:r>
       <w:proofErr w:type="gramEnd"/>
       <w:r>
         <w:rPr>
           <w:lang w:eastAsia="tr-TR"/>
         </w:rPr>
-        <w:t xml:space="preserve"> is not useful to anyone, but makes for a fun projec</w:t>
-      </w:r>
-      <w:r>
-        <w:rPr>
-          <w:lang w:eastAsia="tr-TR"/>
-        </w:rPr>
-        <w:t xml:space="preserve">t. As far as we can find, there is blah </w:t>
-      </w:r>
-      <w:proofErr w:type="spellStart"/>
-      <w:r>
-        <w:rPr>
-          <w:lang w:eastAsia="tr-TR"/>
-        </w:rPr>
-        <w:t>blah</w:t>
-      </w:r>
-      <w:proofErr w:type="spellEnd"/>
-      <w:r>
-        <w:rPr>
-          <w:lang w:eastAsia="tr-TR"/>
-        </w:rPr>
-        <w:t xml:space="preserve"> </w:t>
-      </w:r>
-      <w:proofErr w:type="spellStart"/>
-      <w:r>
-        <w:rPr>
-          <w:lang w:eastAsia="tr-TR"/>
-        </w:rPr>
-        <w:t>blah</w:t>
-      </w:r>
-      <w:proofErr w:type="spellEnd"/>
+        <w:t xml:space="preserve"> 1.1 stub]</w:t>
+      </w:r>
+    </w:p>
+    <w:p>
+      <w:pPr>
+        <w:pStyle w:val="EACLSubsection"/>
+        <w:rPr>
+          <w:lang w:eastAsia="tr-TR"/>
+        </w:rPr>
+      </w:pPr>
+      <w:r>
+        <w:rPr>
+          <w:lang w:eastAsia="tr-TR"/>
+        </w:rPr>
+        <w:t>Characteristics of Commits</w:t>
+      </w:r>
+    </w:p>
+    <w:p>
+      <w:pPr>
+        <w:pStyle w:val="EACLText"/>
+        <w:rPr>
+          <w:lang w:eastAsia="tr-TR"/>
+        </w:rPr>
+      </w:pPr>
+      <w:r>
+        <w:rPr>
+          <w:lang w:eastAsia="tr-TR"/>
+        </w:rPr>
+        <w:t>[</w:t>
+      </w:r>
+      <w:proofErr w:type="gramStart"/>
+      <w:r>
+        <w:rPr>
+          <w:lang w:eastAsia="tr-TR"/>
+        </w:rPr>
+        <w:t>subsection</w:t>
+      </w:r>
+      <w:proofErr w:type="gramEnd"/>
+      <w:r>
+        <w:rPr>
+          <w:lang w:eastAsia="tr-TR"/>
+        </w:rPr>
+        <w:t xml:space="preserve"> 1.2 stub]</w:t>
+      </w:r>
+    </w:p>
+    <w:p>
+      <w:pPr>
+        <w:pStyle w:val="EACLText"/>
+        <w:rPr>
+          <w:lang w:eastAsia="tr-TR"/>
+        </w:rPr>
+      </w:pPr>
     </w:p>
     <w:p>
       <w:pPr>
         <w:pStyle w:val="EACLSection"/>
       </w:pPr>
       <w:r>
-        <w:t>Introduction</w:t>
+        <w:t>Approach</w:t>
       </w:r>
     </w:p>
     <w:p>
@@ -553,47 +815,159 @@
         <w:rPr>
           <w:lang w:eastAsia="tr-TR"/>
         </w:rPr>
-        <w:t xml:space="preserve">Humor is a difficult thing to define. </w:t>
-      </w:r>
-      <w:proofErr w:type="spellStart"/>
-      <w:r>
-        <w:rPr>
-          <w:lang w:eastAsia="tr-TR"/>
-        </w:rPr>
-        <w:t>GitHub</w:t>
-      </w:r>
-      <w:proofErr w:type="spellEnd"/>
-      <w:r>
-        <w:rPr>
-          <w:lang w:eastAsia="tr-TR"/>
-        </w:rPr>
-        <w:t xml:space="preserve"> commit messages also need to be defined. We did research on these things already.</w:t>
-      </w:r>
-      <w:r>
-        <w:rPr>
-          <w:lang w:eastAsia="tr-TR"/>
-        </w:rPr>
-        <w:t xml:space="preserve"> A descri</w:t>
-      </w:r>
-      <w:r>
-        <w:rPr>
-          <w:lang w:eastAsia="tr-TR"/>
-        </w:rPr>
-        <w:t>p</w:t>
-      </w:r>
-      <w:r>
-        <w:rPr>
-          <w:lang w:eastAsia="tr-TR"/>
-        </w:rPr>
-        <w:t>tion of what we found</w:t>
-      </w:r>
+        <w:t>Our approach is to…</w:t>
+      </w:r>
+    </w:p>
+    <w:p>
+      <w:pPr>
+        <w:pStyle w:val="EACLSubsection"/>
+        <w:rPr>
+          <w:lang w:eastAsia="tr-TR"/>
+        </w:rPr>
+      </w:pPr>
+      <w:r>
+        <w:rPr>
+          <w:lang w:eastAsia="tr-TR"/>
+        </w:rPr>
+        <w:t>Capitalization</w:t>
+      </w:r>
+    </w:p>
+    <w:p>
+      <w:pPr>
+        <w:pStyle w:val="EACLText"/>
+        <w:rPr>
+          <w:lang w:eastAsia="tr-TR"/>
+        </w:rPr>
+      </w:pPr>
+      <w:r>
+        <w:rPr>
+          <w:lang w:eastAsia="tr-TR"/>
+        </w:rPr>
+        <w:t>[</w:t>
+      </w:r>
+      <w:proofErr w:type="gramStart"/>
+      <w:r>
+        <w:rPr>
+          <w:lang w:eastAsia="tr-TR"/>
+        </w:rPr>
+        <w:t>subsection</w:t>
+      </w:r>
+      <w:proofErr w:type="gramEnd"/>
+      <w:r>
+        <w:rPr>
+          <w:lang w:eastAsia="tr-TR"/>
+        </w:rPr>
+        <w:t xml:space="preserve"> 2</w:t>
+      </w:r>
+      <w:r>
+        <w:rPr>
+          <w:lang w:eastAsia="tr-TR"/>
+        </w:rPr>
+        <w:t>.1</w:t>
+      </w:r>
+      <w:r>
+        <w:rPr>
+          <w:lang w:eastAsia="tr-TR"/>
+        </w:rPr>
+        <w:t xml:space="preserve"> stub]</w:t>
+      </w:r>
+    </w:p>
+    <w:p>
+      <w:pPr>
+        <w:pStyle w:val="EACLSubsection"/>
+        <w:rPr>
+          <w:lang w:eastAsia="tr-TR"/>
+        </w:rPr>
+      </w:pPr>
+      <w:r>
+        <w:rPr>
+          <w:lang w:eastAsia="tr-TR"/>
+        </w:rPr>
+        <w:t>Out-Of-Vocabulary Terms</w:t>
+      </w:r>
+    </w:p>
+    <w:p>
+      <w:pPr>
+        <w:pStyle w:val="EACLText"/>
+        <w:rPr>
+          <w:lang w:eastAsia="tr-TR"/>
+        </w:rPr>
+      </w:pPr>
+      <w:r>
+        <w:rPr>
+          <w:lang w:eastAsia="tr-TR"/>
+        </w:rPr>
+        <w:t>[</w:t>
+      </w:r>
+      <w:proofErr w:type="gramStart"/>
+      <w:r>
+        <w:rPr>
+          <w:lang w:eastAsia="tr-TR"/>
+        </w:rPr>
+        <w:t>subsection</w:t>
+      </w:r>
+      <w:proofErr w:type="gramEnd"/>
+      <w:r>
+        <w:rPr>
+          <w:lang w:eastAsia="tr-TR"/>
+        </w:rPr>
+        <w:t xml:space="preserve"> 2.2 stub]</w:t>
+      </w:r>
+    </w:p>
+    <w:p>
+      <w:pPr>
+        <w:pStyle w:val="EACLSubsection"/>
+        <w:rPr>
+          <w:lang w:eastAsia="tr-TR"/>
+        </w:rPr>
+      </w:pPr>
+      <w:r>
+        <w:rPr>
+          <w:lang w:eastAsia="tr-TR"/>
+        </w:rPr>
+        <w:t>Typos</w:t>
+      </w:r>
+    </w:p>
+    <w:p>
+      <w:pPr>
+        <w:pStyle w:val="EACLText"/>
+        <w:rPr>
+          <w:lang w:eastAsia="tr-TR"/>
+        </w:rPr>
+      </w:pPr>
+      <w:r>
+        <w:rPr>
+          <w:lang w:eastAsia="tr-TR"/>
+        </w:rPr>
+        <w:t>[</w:t>
+      </w:r>
+      <w:proofErr w:type="gramStart"/>
+      <w:r>
+        <w:rPr>
+          <w:lang w:eastAsia="tr-TR"/>
+        </w:rPr>
+        <w:t>subsection</w:t>
+      </w:r>
+      <w:proofErr w:type="gramEnd"/>
+      <w:r>
+        <w:rPr>
+          <w:lang w:eastAsia="tr-TR"/>
+        </w:rPr>
+        <w:t xml:space="preserve"> 2.3 stub]</w:t>
+      </w:r>
+    </w:p>
+    <w:p>
+      <w:pPr>
+        <w:pStyle w:val="EACLTextIndent"/>
+        <w:ind w:firstLine="0"/>
+      </w:pPr>
     </w:p>
     <w:p>
       <w:pPr>
         <w:pStyle w:val="EACLSection"/>
       </w:pPr>
       <w:r>
-        <w:t>Section</w:t>
+        <w:t>Machine Learning Methods</w:t>
       </w:r>
     </w:p>
     <w:p>
@@ -621,7 +995,13 @@
         <w:rPr>
           <w:lang w:eastAsia="tr-TR"/>
         </w:rPr>
-        <w:t xml:space="preserve"> 2 stub]</w:t>
+        <w:t xml:space="preserve"> 3</w:t>
+      </w:r>
+      <w:r>
+        <w:rPr>
+          <w:lang w:eastAsia="tr-TR"/>
+        </w:rPr>
+        <w:t xml:space="preserve"> stub]</w:t>
       </w:r>
     </w:p>
     <w:p>
@@ -649,7 +1029,13 @@
         <w:rPr>
           <w:lang w:eastAsia="tr-TR"/>
         </w:rPr>
-        <w:t xml:space="preserve"> 2 stub]</w:t>
+        <w:t xml:space="preserve"> 3</w:t>
+      </w:r>
+      <w:r>
+        <w:rPr>
+          <w:lang w:eastAsia="tr-TR"/>
+        </w:rPr>
+        <w:t xml:space="preserve"> stub]</w:t>
       </w:r>
     </w:p>
     <w:p>
@@ -663,7 +1049,7 @@
         <w:rPr>
           <w:lang w:eastAsia="tr-TR"/>
         </w:rPr>
-        <w:t>Subsection</w:t>
+        <w:t>Baseline</w:t>
       </w:r>
     </w:p>
     <w:p>
@@ -691,133 +1077,69 @@
         <w:rPr>
           <w:lang w:eastAsia="tr-TR"/>
         </w:rPr>
-        <w:t xml:space="preserve"> 2</w:t>
-      </w:r>
-      <w:r>
-        <w:rPr>
-          <w:lang w:eastAsia="tr-TR"/>
-        </w:rPr>
-        <w:t>.1</w:t>
-      </w:r>
-      <w:r>
-        <w:rPr>
-          <w:lang w:eastAsia="tr-TR"/>
-        </w:rPr>
-        <w:t xml:space="preserve"> stub]</w:t>
-      </w:r>
+        <w:t xml:space="preserve"> 3</w:t>
+      </w:r>
+      <w:r>
+        <w:rPr>
+          <w:lang w:eastAsia="tr-TR"/>
+        </w:rPr>
+        <w:t>.1 stub]</w:t>
+      </w:r>
+    </w:p>
+    <w:p>
+      <w:pPr>
+        <w:pStyle w:val="EACLSubsection"/>
+        <w:rPr>
+          <w:lang w:eastAsia="tr-TR"/>
+        </w:rPr>
+      </w:pPr>
+      <w:r>
+        <w:rPr>
+          <w:lang w:eastAsia="tr-TR"/>
+        </w:rPr>
+        <w:t>Naïve Bayes</w:t>
+      </w:r>
+    </w:p>
+    <w:p>
+      <w:pPr>
+        <w:pStyle w:val="EACLText"/>
+        <w:rPr>
+          <w:lang w:eastAsia="tr-TR"/>
+        </w:rPr>
+      </w:pPr>
+      <w:r>
+        <w:rPr>
+          <w:lang w:eastAsia="tr-TR"/>
+        </w:rPr>
+        <w:t>[</w:t>
+      </w:r>
+      <w:proofErr w:type="gramStart"/>
+      <w:r>
+        <w:rPr>
+          <w:lang w:eastAsia="tr-TR"/>
+        </w:rPr>
+        <w:t>subsection</w:t>
+      </w:r>
+      <w:proofErr w:type="gramEnd"/>
+      <w:r>
+        <w:rPr>
+          <w:lang w:eastAsia="tr-TR"/>
+        </w:rPr>
+        <w:t xml:space="preserve"> 3.2 stub]</w:t>
+      </w:r>
+    </w:p>
+    <w:p>
+      <w:pPr>
+        <w:pStyle w:val="EACLTextIndent"/>
+      </w:pPr>
     </w:p>
     <w:p>
       <w:pPr>
         <w:pStyle w:val="EACLSection"/>
       </w:pPr>
       <w:r>
-        <w:t>Section</w:t>
-      </w:r>
-    </w:p>
-    <w:p>
-      <w:pPr>
-        <w:pStyle w:val="EACLText"/>
-        <w:rPr>
-          <w:lang w:eastAsia="tr-TR"/>
-        </w:rPr>
-      </w:pPr>
-      <w:r>
-        <w:rPr>
-          <w:lang w:eastAsia="tr-TR"/>
-        </w:rPr>
-        <w:t>[</w:t>
-      </w:r>
-      <w:proofErr w:type="gramStart"/>
-      <w:r>
-        <w:rPr>
-          <w:lang w:eastAsia="tr-TR"/>
-        </w:rPr>
-        <w:t>section</w:t>
-      </w:r>
-      <w:proofErr w:type="gramEnd"/>
-      <w:r>
-        <w:rPr>
-          <w:lang w:eastAsia="tr-TR"/>
-        </w:rPr>
-        <w:t xml:space="preserve"> 2 stub]</w:t>
-      </w:r>
-    </w:p>
-    <w:p>
-      <w:pPr>
-        <w:pStyle w:val="EACLTextIndent"/>
-        <w:rPr>
-          <w:lang w:eastAsia="tr-TR"/>
-        </w:rPr>
-      </w:pPr>
-      <w:r>
-        <w:rPr>
-          <w:lang w:eastAsia="tr-TR"/>
-        </w:rPr>
-        <w:t>[</w:t>
-      </w:r>
-      <w:proofErr w:type="gramStart"/>
-      <w:r>
-        <w:rPr>
-          <w:lang w:eastAsia="tr-TR"/>
-        </w:rPr>
-        <w:t>section</w:t>
-      </w:r>
-      <w:proofErr w:type="gramEnd"/>
-      <w:r>
-        <w:rPr>
-          <w:lang w:eastAsia="tr-TR"/>
-        </w:rPr>
-        <w:t xml:space="preserve"> 2 stub]</w:t>
-      </w:r>
-    </w:p>
-    <w:p>
-      <w:pPr>
-        <w:pStyle w:val="EACLSubsection"/>
-        <w:rPr>
-          <w:lang w:eastAsia="tr-TR"/>
-        </w:rPr>
-      </w:pPr>
-      <w:r>
-        <w:rPr>
-          <w:lang w:eastAsia="tr-TR"/>
-        </w:rPr>
-        <w:t>Subsection</w:t>
-      </w:r>
-    </w:p>
-    <w:p>
-      <w:pPr>
-        <w:pStyle w:val="EACLText"/>
-        <w:rPr>
-          <w:lang w:eastAsia="tr-TR"/>
-        </w:rPr>
-      </w:pPr>
-      <w:r>
-        <w:rPr>
-          <w:lang w:eastAsia="tr-TR"/>
-        </w:rPr>
-        <w:t>[</w:t>
-      </w:r>
-      <w:proofErr w:type="gramStart"/>
-      <w:r>
-        <w:rPr>
-          <w:lang w:eastAsia="tr-TR"/>
-        </w:rPr>
-        <w:t>subsection</w:t>
-      </w:r>
-      <w:proofErr w:type="gramEnd"/>
-      <w:r>
-        <w:rPr>
-          <w:lang w:eastAsia="tr-TR"/>
-        </w:rPr>
-        <w:t xml:space="preserve"> 2.1 stub]</w:t>
-      </w:r>
-    </w:p>
-    <w:p>
-      <w:pPr>
-        <w:pStyle w:val="EACLSection"/>
-      </w:pPr>
-      <w:r>
-        <w:t>Section</w:t>
+        <w:lastRenderedPageBreak/>
+        <w:t>Evaluation</w:t>
       </w:r>
     </w:p>
     <w:p>
@@ -1159,7 +1481,7 @@
   <w:abstractNum w:abstractNumId="0">
     <w:nsid w:val="FFFFFF1D"/>
     <w:multiLevelType w:val="multilevel"/>
-    <w:tmpl w:val="103E9A80"/>
+    <w:tmpl w:val="ACBC1446"/>
     <w:lvl w:ilvl="0">
       <w:start w:val="1"/>
       <w:numFmt w:val="bullet"/>
@@ -1740,6 +2062,8 @@
     <w:rPrDefault>
       <w:rPr>
         <w:rFonts w:ascii="Times New Roman" w:eastAsia="PMingLiU" w:hAnsi="Times New Roman" w:cs="Times New Roman"/>
+        <w:sz w:val="24"/>
+        <w:szCs w:val="24"/>
         <w:lang w:val="en-US" w:eastAsia="en-US" w:bidi="ar-SA"/>
       </w:rPr>
     </w:rPrDefault>
@@ -1893,7 +2217,6 @@
   <w:style w:type="character" w:default="1" w:styleId="DefaultParagraphFont">
     <w:name w:val="Default Paragraph Font"/>
     <w:uiPriority w:val="1"/>
-    <w:semiHidden/>
     <w:unhideWhenUsed/>
   </w:style>
   <w:style w:type="table" w:default="1" w:styleId="TableNormal">
@@ -1958,7 +2281,6 @@
     </w:pPr>
     <w:rPr>
       <w:rFonts w:eastAsia="ＭＳ 明朝"/>
-      <w:sz w:val="24"/>
     </w:rPr>
   </w:style>
   <w:style w:type="paragraph" w:customStyle="1" w:styleId="EACLAbstractHeading">
@@ -1977,7 +2299,6 @@
     <w:rPr>
       <w:rFonts w:eastAsia="ＭＳ 明朝"/>
       <w:b/>
-      <w:sz w:val="24"/>
       <w:szCs w:val="26"/>
     </w:rPr>
   </w:style>
@@ -2023,7 +2344,6 @@
     <w:rPr>
       <w:rFonts w:eastAsia="ＭＳ 明朝"/>
       <w:b/>
-      <w:sz w:val="24"/>
     </w:rPr>
   </w:style>
   <w:style w:type="paragraph" w:customStyle="1" w:styleId="EACLEmail">
@@ -2036,7 +2356,6 @@
     </w:pPr>
     <w:rPr>
       <w:rFonts w:ascii="Courier New" w:hAnsi="Courier New"/>
-      <w:sz w:val="24"/>
     </w:rPr>
   </w:style>
   <w:style w:type="paragraph" w:customStyle="1" w:styleId="EACLReferencetext">
@@ -2184,7 +2503,6 @@
       <w:rFonts w:eastAsia="ＭＳ 明朝"/>
       <w:b/>
       <w:bCs/>
-      <w:sz w:val="24"/>
       <w:szCs w:val="26"/>
     </w:rPr>
   </w:style>
@@ -2201,7 +2519,6 @@
       <w:rFonts w:eastAsia="ＭＳ 明朝"/>
       <w:b/>
       <w:bCs/>
-      <w:sz w:val="24"/>
       <w:szCs w:val="26"/>
     </w:rPr>
   </w:style>
@@ -2260,6 +2577,11 @@
       <w:spacing w:before="0"/>
     </w:pPr>
   </w:style>
+  <w:style w:type="paragraph" w:styleId="NormalWeb">
+    <w:name w:val="Normal (Web)"/>
+    <w:basedOn w:val="Normal"/>
+    <w:rsid w:val="004D5C3F"/>
+  </w:style>
 </w:styles>
 </file>
 
@@ -2269,6 +2591,8 @@
     <w:rPrDefault>
       <w:rPr>
         <w:rFonts w:ascii="Times New Roman" w:eastAsia="PMingLiU" w:hAnsi="Times New Roman" w:cs="Times New Roman"/>
+        <w:sz w:val="24"/>
+        <w:szCs w:val="24"/>
         <w:lang w:val="en-US" w:eastAsia="en-US" w:bidi="ar-SA"/>
       </w:rPr>
     </w:rPrDefault>
@@ -2422,7 +2746,6 @@
   <w:style w:type="character" w:default="1" w:styleId="DefaultParagraphFont">
     <w:name w:val="Default Paragraph Font"/>
     <w:uiPriority w:val="1"/>
-    <w:semiHidden/>
     <w:unhideWhenUsed/>
   </w:style>
   <w:style w:type="table" w:default="1" w:styleId="TableNormal">
@@ -2487,7 +2810,6 @@
     </w:pPr>
     <w:rPr>
       <w:rFonts w:eastAsia="ＭＳ 明朝"/>
-      <w:sz w:val="24"/>
     </w:rPr>
   </w:style>
   <w:style w:type="paragraph" w:customStyle="1" w:styleId="EACLAbstractHeading">
@@ -2506,7 +2828,6 @@
     <w:rPr>
       <w:rFonts w:eastAsia="ＭＳ 明朝"/>
       <w:b/>
-      <w:sz w:val="24"/>
       <w:szCs w:val="26"/>
     </w:rPr>
   </w:style>
@@ -2552,7 +2873,6 @@
     <w:rPr>
       <w:rFonts w:eastAsia="ＭＳ 明朝"/>
       <w:b/>
-      <w:sz w:val="24"/>
     </w:rPr>
   </w:style>
   <w:style w:type="paragraph" w:customStyle="1" w:styleId="EACLEmail">
@@ -2565,7 +2885,6 @@
     </w:pPr>
     <w:rPr>
       <w:rFonts w:ascii="Courier New" w:hAnsi="Courier New"/>
-      <w:sz w:val="24"/>
     </w:rPr>
   </w:style>
   <w:style w:type="paragraph" w:customStyle="1" w:styleId="EACLReferencetext">
@@ -2713,7 +3032,6 @@
       <w:rFonts w:eastAsia="ＭＳ 明朝"/>
       <w:b/>
       <w:bCs/>
-      <w:sz w:val="24"/>
       <w:szCs w:val="26"/>
     </w:rPr>
   </w:style>
@@ -2730,7 +3048,6 @@
       <w:rFonts w:eastAsia="ＭＳ 明朝"/>
       <w:b/>
       <w:bCs/>
-      <w:sz w:val="24"/>
       <w:szCs w:val="26"/>
     </w:rPr>
   </w:style>
@@ -2788,6 +3105,11 @@
     <w:pPr>
       <w:spacing w:before="0"/>
     </w:pPr>
+  </w:style>
+  <w:style w:type="paragraph" w:styleId="NormalWeb">
+    <w:name w:val="Normal (Web)"/>
+    <w:basedOn w:val="Normal"/>
+    <w:rsid w:val="004D5C3F"/>
   </w:style>
 </w:styles>
 </file>

</xml_diff>